<commit_message>
Minor edition of the user guide
</commit_message>
<xml_diff>
--- a/COSMOSS user guide.docx
+++ b/COSMOSS user guide.docx
@@ -84,39 +84,7 @@
           <w:rFonts w:ascii="Helvetica Neue" w:hAnsi="Helvetica Neue" w:cs="Helvetica Neue"/>
           <w:bCs/>
         </w:rPr>
-        <w:t xml:space="preserve"> Coupled </w:t>
-      </w:r>
-      <w:proofErr w:type="spellStart"/>
-      <w:r>
-        <w:rPr>
-          <w:rFonts w:ascii="Helvetica Neue" w:hAnsi="Helvetica Neue" w:cs="Helvetica Neue"/>
-          <w:bCs/>
-        </w:rPr>
-        <w:t>OScillator</w:t>
-      </w:r>
-      <w:proofErr w:type="spellEnd"/>
-      <w:r>
-        <w:rPr>
-          <w:rFonts w:ascii="Helvetica Neue" w:hAnsi="Helvetica Neue" w:cs="Helvetica Neue"/>
-          <w:bCs/>
-        </w:rPr>
-        <w:t xml:space="preserve"> </w:t>
-      </w:r>
-      <w:proofErr w:type="spellStart"/>
-      <w:r>
-        <w:rPr>
-          <w:rFonts w:ascii="Helvetica Neue" w:hAnsi="Helvetica Neue" w:cs="Helvetica Neue"/>
-          <w:bCs/>
-        </w:rPr>
-        <w:t>MOdel</w:t>
-      </w:r>
-      <w:proofErr w:type="spellEnd"/>
-      <w:r>
-        <w:rPr>
-          <w:rFonts w:ascii="Helvetica Neue" w:hAnsi="Helvetica Neue" w:cs="Helvetica Neue"/>
-          <w:bCs/>
-        </w:rPr>
-        <w:t xml:space="preserve"> Spectrum Simulator</w:t>
+        <w:t xml:space="preserve"> Coupled OScillator MOdel Spectrum Simulator</w:t>
       </w:r>
       <w:r>
         <w:rPr>
@@ -175,23 +143,7 @@
           <w:rFonts w:ascii="Helvetica Neue" w:hAnsi="Helvetica Neue" w:cs="Helvetica Neue"/>
           <w:bCs/>
         </w:rPr>
-        <w:t xml:space="preserve">molecule structure, this </w:t>
-      </w:r>
-      <w:proofErr w:type="spellStart"/>
-      <w:r>
-        <w:rPr>
-          <w:rFonts w:ascii="Helvetica Neue" w:hAnsi="Helvetica Neue" w:cs="Helvetica Neue"/>
-          <w:bCs/>
-        </w:rPr>
-        <w:t>Matlab</w:t>
-      </w:r>
-      <w:proofErr w:type="spellEnd"/>
-      <w:r>
-        <w:rPr>
-          <w:rFonts w:ascii="Helvetica Neue" w:hAnsi="Helvetica Neue" w:cs="Helvetica Neue"/>
-          <w:bCs/>
-        </w:rPr>
-        <w:t xml:space="preserve"> code can generates different kinds of </w:t>
+        <w:t xml:space="preserve">molecule structure, this Matlab code can generates different kinds of </w:t>
       </w:r>
       <w:r>
         <w:rPr>
@@ -252,23 +204,7 @@
           <w:rFonts w:ascii="Helvetica Neue" w:hAnsi="Helvetica Neue" w:cs="Helvetica Neue"/>
           <w:bCs/>
         </w:rPr>
-        <w:t xml:space="preserve">m </w:t>
-      </w:r>
-      <w:proofErr w:type="spellStart"/>
-      <w:r>
-        <w:rPr>
-          <w:rFonts w:ascii="Helvetica Neue" w:hAnsi="Helvetica Neue" w:cs="Helvetica Neue"/>
-          <w:bCs/>
-        </w:rPr>
-        <w:t>Infared</w:t>
-      </w:r>
-      <w:proofErr w:type="spellEnd"/>
-      <w:r>
-        <w:rPr>
-          <w:rFonts w:ascii="Helvetica Neue" w:hAnsi="Helvetica Neue" w:cs="Helvetica Neue"/>
-          <w:bCs/>
-        </w:rPr>
-        <w:t xml:space="preserve"> spectrum (FTIR)</w:t>
+        <w:t>m Infared spectrum (FTIR)</w:t>
       </w:r>
     </w:p>
     <w:p>
@@ -306,81 +242,33 @@
           <w:rFonts w:ascii="Helvetica Neue" w:hAnsi="Helvetica Neue" w:cs="Helvetica Neue"/>
           <w:bCs/>
         </w:rPr>
-        <w:t xml:space="preserve">3. Two </w:t>
-      </w:r>
-      <w:proofErr w:type="spellStart"/>
-      <w:r>
-        <w:rPr>
-          <w:rFonts w:ascii="Helvetica Neue" w:hAnsi="Helvetica Neue" w:cs="Helvetica Neue"/>
-          <w:bCs/>
-        </w:rPr>
-        <w:t>dimention</w:t>
-      </w:r>
-      <w:r>
-        <w:rPr>
-          <w:rFonts w:ascii="Helvetica Neue" w:hAnsi="Helvetica Neue" w:cs="Helvetica Neue"/>
-          <w:bCs/>
-        </w:rPr>
-        <w:t>al</w:t>
-      </w:r>
-      <w:proofErr w:type="spellEnd"/>
-      <w:r>
-        <w:rPr>
-          <w:rFonts w:ascii="Helvetica Neue" w:hAnsi="Helvetica Neue" w:cs="Helvetica Neue"/>
-          <w:bCs/>
-        </w:rPr>
-        <w:t xml:space="preserve"> </w:t>
-      </w:r>
-      <w:proofErr w:type="spellStart"/>
-      <w:r>
-        <w:rPr>
-          <w:rFonts w:ascii="Helvetica Neue" w:hAnsi="Helvetica Neue" w:cs="Helvetica Neue"/>
-          <w:bCs/>
-        </w:rPr>
-        <w:t>Infared</w:t>
-      </w:r>
-      <w:proofErr w:type="spellEnd"/>
-      <w:r>
-        <w:rPr>
-          <w:rFonts w:ascii="Helvetica Neue" w:hAnsi="Helvetica Neue" w:cs="Helvetica Neue"/>
-          <w:bCs/>
-        </w:rPr>
-        <w:t xml:space="preserve"> spectrum (2DIR)</w:t>
-      </w:r>
-    </w:p>
-    <w:p>
-      <w:pPr>
-        <w:tabs>
-          <w:tab w:val="left" w:pos="902"/>
-        </w:tabs>
-        <w:jc w:val="both"/>
-        <w:rPr>
-          <w:rFonts w:ascii="Helvetica Neue" w:hAnsi="Helvetica Neue" w:cs="Helvetica Neue"/>
-          <w:bCs/>
-        </w:rPr>
-      </w:pPr>
-      <w:r>
-        <w:rPr>
-          <w:rFonts w:ascii="Helvetica Neue" w:hAnsi="Helvetica Neue" w:cs="Helvetica Neue"/>
-          <w:bCs/>
-        </w:rPr>
-        <w:t xml:space="preserve">4. Two </w:t>
-      </w:r>
-      <w:proofErr w:type="spellStart"/>
-      <w:r>
-        <w:rPr>
-          <w:rFonts w:ascii="Helvetica Neue" w:hAnsi="Helvetica Neue" w:cs="Helvetica Neue"/>
-          <w:bCs/>
-        </w:rPr>
-        <w:t>dimentional</w:t>
-      </w:r>
-      <w:proofErr w:type="spellEnd"/>
-      <w:r>
-        <w:rPr>
-          <w:rFonts w:ascii="Helvetica Neue" w:hAnsi="Helvetica Neue" w:cs="Helvetica Neue"/>
-          <w:bCs/>
-        </w:rPr>
-        <w:t xml:space="preserve"> Sum-Frequency</w:t>
+        <w:t>3. Two dimention</w:t>
+      </w:r>
+      <w:r>
+        <w:rPr>
+          <w:rFonts w:ascii="Helvetica Neue" w:hAnsi="Helvetica Neue" w:cs="Helvetica Neue"/>
+          <w:bCs/>
+        </w:rPr>
+        <w:t>al Infared spectrum (2DIR)</w:t>
+      </w:r>
+    </w:p>
+    <w:p>
+      <w:pPr>
+        <w:tabs>
+          <w:tab w:val="left" w:pos="902"/>
+        </w:tabs>
+        <w:jc w:val="both"/>
+        <w:rPr>
+          <w:rFonts w:ascii="Helvetica Neue" w:hAnsi="Helvetica Neue" w:cs="Helvetica Neue"/>
+          <w:bCs/>
+        </w:rPr>
+      </w:pPr>
+      <w:r>
+        <w:rPr>
+          <w:rFonts w:ascii="Helvetica Neue" w:hAnsi="Helvetica Neue" w:cs="Helvetica Neue"/>
+          <w:bCs/>
+        </w:rPr>
+        <w:t>4. Two dimentional Sum-Frequency</w:t>
       </w:r>
       <w:r>
         <w:rPr>
@@ -470,17 +358,8 @@
           <w:rFonts w:ascii="Helvetica Neue" w:hAnsi="Helvetica Neue" w:cs="Helvetica Neue"/>
           <w:bCs/>
         </w:rPr>
-        <w:t xml:space="preserve">al </w:t>
-      </w:r>
-      <w:proofErr w:type="spellStart"/>
-      <w:r>
-        <w:rPr>
-          <w:rFonts w:ascii="Helvetica Neue" w:hAnsi="Helvetica Neue" w:cs="Helvetica Neue"/>
-          <w:bCs/>
-        </w:rPr>
-        <w:t>Betasheet</w:t>
-      </w:r>
-      <w:proofErr w:type="spellEnd"/>
+        <w:t>al Betasheet</w:t>
+      </w:r>
     </w:p>
     <w:p>
       <w:pPr>
@@ -559,17 +438,8 @@
           <w:rFonts w:ascii="Helvetica Neue" w:hAnsi="Helvetica Neue" w:cs="Helvetica Neue"/>
           <w:bCs/>
         </w:rPr>
-        <w:t xml:space="preserve">ase check sub-function in </w:t>
-      </w:r>
-      <w:proofErr w:type="spellStart"/>
-      <w:r>
-        <w:rPr>
-          <w:rFonts w:ascii="Helvetica Neue" w:hAnsi="Helvetica Neue" w:cs="Helvetica Neue"/>
-          <w:bCs/>
-        </w:rPr>
-        <w:t>MoleculeConstruction</w:t>
-      </w:r>
-      <w:proofErr w:type="spellEnd"/>
+        <w:t>ase check sub-function in MoleculeConstruction</w:t>
+      </w:r>
       <w:r>
         <w:rPr>
           <w:rFonts w:ascii="Helvetica Neue" w:hAnsi="Helvetica Neue" w:cs="Helvetica Neue"/>
@@ -627,55 +497,7 @@
           <w:rFonts w:ascii="Helvetica Neue" w:hAnsi="Helvetica Neue" w:cs="Helvetica Neue"/>
           <w:bCs/>
         </w:rPr>
-        <w:t xml:space="preserve"> download it into your </w:t>
-      </w:r>
-      <w:proofErr w:type="spellStart"/>
-      <w:r>
-        <w:rPr>
-          <w:rFonts w:ascii="Helvetica Neue" w:hAnsi="Helvetica Neue" w:cs="Helvetica Neue"/>
-          <w:bCs/>
-        </w:rPr>
-        <w:t>Matlab</w:t>
-      </w:r>
-      <w:proofErr w:type="spellEnd"/>
-      <w:r>
-        <w:rPr>
-          <w:rFonts w:ascii="Helvetica Neue" w:hAnsi="Helvetica Neue" w:cs="Helvetica Neue"/>
-          <w:bCs/>
-        </w:rPr>
-        <w:t xml:space="preserve"> path and </w:t>
-      </w:r>
-      <w:proofErr w:type="spellStart"/>
-      <w:r>
-        <w:rPr>
-          <w:rFonts w:ascii="Helvetica Neue" w:hAnsi="Helvetica Neue" w:cs="Helvetica Neue"/>
-          <w:bCs/>
-        </w:rPr>
-        <w:t>excute</w:t>
-      </w:r>
-      <w:proofErr w:type="spellEnd"/>
-      <w:r>
-        <w:rPr>
-          <w:rFonts w:ascii="Helvetica Neue" w:hAnsi="Helvetica Neue" w:cs="Helvetica Neue"/>
-          <w:bCs/>
-        </w:rPr>
-        <w:t xml:space="preserve"> </w:t>
-      </w:r>
-      <w:proofErr w:type="spellStart"/>
-      <w:r>
-        <w:rPr>
-          <w:rFonts w:ascii="Helvetica Neue" w:hAnsi="Helvetica Neue" w:cs="Helvetica Neue"/>
-          <w:bCs/>
-        </w:rPr>
-        <w:t>COSMOSS.m</w:t>
-      </w:r>
-      <w:proofErr w:type="spellEnd"/>
-      <w:r>
-        <w:rPr>
-          <w:rFonts w:ascii="Helvetica Neue" w:hAnsi="Helvetica Neue" w:cs="Helvetica Neue"/>
-          <w:bCs/>
-        </w:rPr>
-        <w:t>.</w:t>
+        <w:t xml:space="preserve"> download it into your Matlab path and excute COSMOSS.m.</w:t>
       </w:r>
     </w:p>
     <w:p>
@@ -1024,41 +846,13 @@
         <w:rPr>
           <w:rFonts w:ascii="Helvetica Neue" w:hAnsi="Helvetica Neue" w:cs="Helvetica Neue"/>
         </w:rPr>
-        <w:t xml:space="preserve"> </w:t>
-      </w:r>
-      <w:proofErr w:type="gramStart"/>
-      <w:r>
-        <w:rPr>
-          <w:rFonts w:ascii="Helvetica Neue" w:hAnsi="Helvetica Neue" w:cs="Helvetica Neue"/>
-        </w:rPr>
-        <w:t xml:space="preserve">  </w:t>
-      </w:r>
-      <w:r>
-        <w:rPr>
-          <w:rFonts w:ascii="Helvetica Neue" w:hAnsi="Helvetica Neue" w:cs="Helvetica Neue"/>
-        </w:rPr>
-        <w:t>:</w:t>
-      </w:r>
-      <w:proofErr w:type="gramEnd"/>
-      <w:r>
-        <w:rPr>
-          <w:rFonts w:ascii="Helvetica Neue" w:hAnsi="Helvetica Neue" w:cs="Helvetica Neue"/>
-        </w:rPr>
-        <w:t xml:space="preserve"> Spectrum simulation (</w:t>
-      </w:r>
-      <w:proofErr w:type="spellStart"/>
-      <w:r>
-        <w:rPr>
-          <w:rFonts w:ascii="Helvetica Neue" w:hAnsi="Helvetica Neue" w:cs="Helvetica Neue"/>
-        </w:rPr>
-        <w:t>COSMOSS.m</w:t>
-      </w:r>
-      <w:proofErr w:type="spellEnd"/>
-      <w:r>
-        <w:rPr>
-          <w:rFonts w:ascii="Helvetica Neue" w:hAnsi="Helvetica Neue" w:cs="Helvetica Neue"/>
-        </w:rPr>
-        <w:t>)</w:t>
+        <w:t xml:space="preserve">   </w:t>
+      </w:r>
+      <w:r>
+        <w:rPr>
+          <w:rFonts w:ascii="Helvetica Neue" w:hAnsi="Helvetica Neue" w:cs="Helvetica Neue"/>
+        </w:rPr>
+        <w:t>: Spectrum simulation (COSMOSS.m)</w:t>
       </w:r>
     </w:p>
     <w:p>
@@ -1082,7 +876,6 @@
           <w:rFonts w:ascii="Helvetica Neue" w:hAnsi="Helvetica Neue" w:cs="Helvetica Neue"/>
         </w:rPr>
       </w:pPr>
-      <w:proofErr w:type="gramStart"/>
       <w:r>
         <w:rPr>
           <w:rFonts w:ascii="Helvetica Neue" w:hAnsi="Helvetica Neue" w:cs="Helvetica Neue"/>
@@ -1099,28 +892,7 @@
         <w:rPr>
           <w:rFonts w:ascii="Helvetica Neue" w:hAnsi="Helvetica Neue" w:cs="Helvetica Neue"/>
         </w:rPr>
-        <w:t>:</w:t>
-      </w:r>
-      <w:proofErr w:type="gramEnd"/>
-      <w:r>
-        <w:rPr>
-          <w:rFonts w:ascii="Helvetica Neue" w:hAnsi="Helvetica Neue" w:cs="Helvetica Neue"/>
-        </w:rPr>
-        <w:t xml:space="preserve"> Molecule construction (</w:t>
-      </w:r>
-      <w:proofErr w:type="spellStart"/>
-      <w:r>
-        <w:rPr>
-          <w:rFonts w:ascii="Helvetica Neue" w:hAnsi="Helvetica Neue" w:cs="Helvetica Neue"/>
-        </w:rPr>
-        <w:t>Model_XXX.m</w:t>
-      </w:r>
-      <w:proofErr w:type="spellEnd"/>
-      <w:r>
-        <w:rPr>
-          <w:rFonts w:ascii="Helvetica Neue" w:hAnsi="Helvetica Neue" w:cs="Helvetica Neue"/>
-        </w:rPr>
-        <w:t>)</w:t>
+        <w:t>: Molecule construction (Model_XXX.m)</w:t>
       </w:r>
     </w:p>
     <w:p>
@@ -1148,21 +920,7 @@
         <w:rPr>
           <w:rFonts w:ascii="Helvetica Neue" w:hAnsi="Helvetica Neue" w:cs="Helvetica Neue"/>
         </w:rPr>
-        <w:t>Modes: Mode Visualization (</w:t>
-      </w:r>
-      <w:proofErr w:type="spellStart"/>
-      <w:r>
-        <w:rPr>
-          <w:rFonts w:ascii="Helvetica Neue" w:hAnsi="Helvetica Neue" w:cs="Helvetica Neue"/>
-        </w:rPr>
-        <w:t>Plot_Mode.m</w:t>
-      </w:r>
-      <w:proofErr w:type="spellEnd"/>
-      <w:r>
-        <w:rPr>
-          <w:rFonts w:ascii="Helvetica Neue" w:hAnsi="Helvetica Neue" w:cs="Helvetica Neue"/>
-        </w:rPr>
-        <w:t>)</w:t>
+        <w:t>Modes: Mode Visualization (Plot_Mode.m)</w:t>
       </w:r>
     </w:p>
     <w:p>
@@ -1194,21 +952,7 @@
         <w:rPr>
           <w:rFonts w:ascii="Helvetica Neue" w:hAnsi="Helvetica Neue" w:cs="Helvetica Neue"/>
         </w:rPr>
-        <w:t xml:space="preserve">The working flow start from initiating </w:t>
-      </w:r>
-      <w:proofErr w:type="spellStart"/>
-      <w:r>
-        <w:rPr>
-          <w:rFonts w:ascii="Helvetica Neue" w:hAnsi="Helvetica Neue" w:cs="Helvetica Neue"/>
-        </w:rPr>
-        <w:t>COSMOSS.m</w:t>
-      </w:r>
-      <w:proofErr w:type="spellEnd"/>
-      <w:r>
-        <w:rPr>
-          <w:rFonts w:ascii="Helvetica Neue" w:hAnsi="Helvetica Neue" w:cs="Helvetica Neue"/>
-        </w:rPr>
-        <w:t xml:space="preserve"> that bring up the Main GUI. Then select a molecule construction model, which will bring up a molecule construction GUI. Using the Model GUI to </w:t>
+        <w:t xml:space="preserve">The working flow start from initiating COSMOSS.m that bring up the Main GUI. Then select a molecule construction model, which will bring up a molecule construction GUI. Using the Model GUI to </w:t>
       </w:r>
       <w:r>
         <w:rPr>
@@ -1256,21 +1000,7 @@
         <w:rPr>
           <w:rFonts w:ascii="Helvetica Neue" w:hAnsi="Helvetica Neue" w:cs="Helvetica Neue"/>
         </w:rPr>
-        <w:t xml:space="preserve"> can bring up the third GUI </w:t>
-      </w:r>
-      <w:proofErr w:type="spellStart"/>
-      <w:r>
-        <w:rPr>
-          <w:rFonts w:ascii="Helvetica Neue" w:hAnsi="Helvetica Neue" w:cs="Helvetica Neue"/>
-        </w:rPr>
-        <w:t>Plot_Mode.m</w:t>
-      </w:r>
-      <w:proofErr w:type="spellEnd"/>
-      <w:r>
-        <w:rPr>
-          <w:rFonts w:ascii="Helvetica Neue" w:hAnsi="Helvetica Neue" w:cs="Helvetica Neue"/>
-        </w:rPr>
-        <w:t xml:space="preserve"> by clicking the Plot Mode button on Model GUI. Once the mode visualization</w:t>
+        <w:t xml:space="preserve"> can bring up the third GUI Plot_Mode.m by clicking the Plot Mode button on Model GUI. Once the mode visualization</w:t>
       </w:r>
       <w:r>
         <w:rPr>
@@ -1331,49 +1061,38 @@
         </w:rPr>
         <w:t>s</w:t>
       </w:r>
-      <w:r>
+    </w:p>
+    <w:p>
+      <w:pPr>
+        <w:jc w:val="both"/>
+      </w:pPr>
+    </w:p>
+    <w:p>
+      <w:pPr>
+        <w:jc w:val="both"/>
         <w:rPr>
           <w:b/>
-          <w:sz w:val="28"/>
-        </w:rPr>
-        <w:t xml:space="preserve"> about coupling models</w:t>
-      </w:r>
-    </w:p>
-    <w:p>
-      <w:pPr>
-        <w:jc w:val="both"/>
-      </w:pPr>
-    </w:p>
-    <w:p>
-      <w:pPr>
-        <w:jc w:val="both"/>
-      </w:pPr>
-      <w:r>
-        <w:t xml:space="preserve">There are 4 coupling models in COSMOSS: TDC, </w:t>
-      </w:r>
-      <w:proofErr w:type="spellStart"/>
-      <w:r>
-        <w:t>NN_Mix_TDC_betasheet</w:t>
-      </w:r>
-      <w:proofErr w:type="spellEnd"/>
-      <w:r>
-        <w:t xml:space="preserve">, </w:t>
-      </w:r>
-      <w:proofErr w:type="spellStart"/>
-      <w:r>
-        <w:t>Cho_PB</w:t>
-      </w:r>
-      <w:proofErr w:type="spellEnd"/>
-      <w:r>
-        <w:t xml:space="preserve">, </w:t>
-      </w:r>
-      <w:proofErr w:type="spellStart"/>
-      <w:r>
-        <w:t>Cho_APB</w:t>
-      </w:r>
-      <w:proofErr w:type="spellEnd"/>
-      <w:r>
-        <w:t xml:space="preserve">. The TDC model stand for transition dipole </w:t>
+        </w:rPr>
+      </w:pPr>
+      <w:r>
+        <w:rPr>
+          <w:b/>
+        </w:rPr>
+        <w:t>Coupling Model</w:t>
+      </w:r>
+      <w:r>
+        <w:rPr>
+          <w:b/>
+        </w:rPr>
+        <w:t>s</w:t>
+      </w:r>
+    </w:p>
+    <w:p>
+      <w:pPr>
+        <w:jc w:val="both"/>
+      </w:pPr>
+      <w:r>
+        <w:t xml:space="preserve">There are 4 coupling models in COSMOSS: TDC, NN_Mix_TDC_betasheet, Cho_PB, Cho_APB. The TDC model stand for transition dipole </w:t>
       </w:r>
       <w:r>
         <w:t>coupling. This model works</w:t>
@@ -1396,44 +1115,20 @@
         </m:r>
       </m:oMath>
       <w:r>
-        <w:t xml:space="preserve">). As a result, the second model: </w:t>
-      </w:r>
-      <w:proofErr w:type="spellStart"/>
-      <w:r>
-        <w:t>NN_Mix_TDC_betasheet</w:t>
-      </w:r>
-      <w:proofErr w:type="spellEnd"/>
-      <w:r>
-        <w:t xml:space="preserve"> is provided to correct nearest neighbor coupling on TDC model. The </w:t>
-      </w:r>
-      <w:proofErr w:type="spellStart"/>
-      <w:r>
-        <w:t>NN_Mix_TDC</w:t>
-      </w:r>
-      <w:proofErr w:type="spellEnd"/>
-      <w:r>
-        <w:t xml:space="preserve"> model allow user to manually substitute the nearest neighbor coupling size in TDC model.</w:t>
-      </w:r>
-    </w:p>
-    <w:p>
-      <w:pPr>
-        <w:jc w:val="both"/>
-      </w:pPr>
-    </w:p>
-    <w:p>
-      <w:pPr>
-        <w:jc w:val="both"/>
-      </w:pPr>
-      <w:r>
-        <w:t xml:space="preserve">For </w:t>
-      </w:r>
-      <w:proofErr w:type="spellStart"/>
-      <w:r>
-        <w:t>betasheet</w:t>
-      </w:r>
-      <w:proofErr w:type="spellEnd"/>
-      <w:r>
-        <w:t xml:space="preserve"> simulation, Cho’s group published a coupling map base on quantum simulation</w:t>
+        <w:t>). As a result, the second model: NN_Mix_TDC_betasheet is provided to correct nearest neighbor coupling on TDC model. The NN_Mix_TDC model allow user to manually substitute the nearest neighbor coupling size in TDC model.</w:t>
+      </w:r>
+    </w:p>
+    <w:p>
+      <w:pPr>
+        <w:jc w:val="both"/>
+      </w:pPr>
+    </w:p>
+    <w:p>
+      <w:pPr>
+        <w:jc w:val="both"/>
+      </w:pPr>
+      <w:r>
+        <w:t>For betasheet simulation, Cho’s group published a coupling map base on quantum simulation</w:t>
       </w:r>
       <w:r>
         <w:fldChar w:fldCharType="begin"/>
@@ -1455,29 +1150,76 @@
         <w:fldChar w:fldCharType="end"/>
       </w:r>
       <w:r>
-        <w:t xml:space="preserve">. This map is also included in COSMOSS for benchmark and comparison. The PB refers to parallel </w:t>
-      </w:r>
-      <w:proofErr w:type="spellStart"/>
-      <w:r>
-        <w:t>betasheet</w:t>
-      </w:r>
-      <w:proofErr w:type="spellEnd"/>
-      <w:r>
-        <w:t xml:space="preserve"> while the APB is the antiparallel one. This map is extracted from an ideal </w:t>
-      </w:r>
-      <w:proofErr w:type="spellStart"/>
-      <w:r>
-        <w:t>betasheet</w:t>
-      </w:r>
-      <w:proofErr w:type="spellEnd"/>
-      <w:r>
-        <w:t xml:space="preserve"> structure.</w:t>
-      </w:r>
-    </w:p>
-    <w:p>
-      <w:pPr>
-        <w:jc w:val="both"/>
-      </w:pPr>
+        <w:t>. This map is also included in COSMOSS for benchmark and comparison. The PB refers to parallel betasheet while the APB is the antiparallel one. This map is extracted from an ideal betasheet structure.</w:t>
+      </w:r>
+    </w:p>
+    <w:p>
+      <w:pPr>
+        <w:jc w:val="both"/>
+      </w:pPr>
+    </w:p>
+    <w:p>
+      <w:pPr>
+        <w:tabs>
+          <w:tab w:val="left" w:pos="3811"/>
+        </w:tabs>
+        <w:jc w:val="both"/>
+        <w:rPr>
+          <w:b/>
+        </w:rPr>
+      </w:pPr>
+      <w:r>
+        <w:rPr>
+          <w:b/>
+        </w:rPr>
+        <w:t>Simulation of Isotope labeling</w:t>
+      </w:r>
+      <w:r>
+        <w:rPr>
+          <w:b/>
+        </w:rPr>
+        <w:tab/>
+      </w:r>
+    </w:p>
+    <w:p>
+      <w:pPr>
+        <w:jc w:val="both"/>
+      </w:pPr>
+      <w:r>
+        <w:t>The isotope labeling is assigned in Model GUI. To simulate isotope labeling, you can designate the labeled local mode frequency in “labeled Freq” and which mode is labeled in “Labeling Index”. Here’s an example for a 3 strands ideal betasheet with 6 residues per strand. If the isotope labeled sit on the fourth amino acid of each strand, then the “Labeling Index” will be: 4, 10, 16.</w:t>
+      </w:r>
+    </w:p>
+    <w:p>
+      <w:pPr>
+        <w:jc w:val="both"/>
+      </w:pPr>
+    </w:p>
+    <w:p>
+      <w:pPr>
+        <w:jc w:val="both"/>
+      </w:pPr>
+    </w:p>
+    <w:p>
+      <w:pPr>
+        <w:jc w:val="both"/>
+      </w:pPr>
+    </w:p>
+    <w:p>
+      <w:pPr>
+        <w:jc w:val="both"/>
+      </w:pPr>
+    </w:p>
+    <w:p>
+      <w:pPr>
+        <w:jc w:val="both"/>
+      </w:pPr>
+    </w:p>
+    <w:p>
+      <w:pPr>
+        <w:jc w:val="both"/>
+      </w:pPr>
+      <w:bookmarkStart w:id="0" w:name="_GoBack"/>
+      <w:bookmarkEnd w:id="0"/>
     </w:p>
     <w:p>
       <w:pPr>
@@ -1564,8 +1306,21 @@
       <w:r>
         <w:fldChar w:fldCharType="end"/>
       </w:r>
-      <w:bookmarkStart w:id="0" w:name="_GoBack"/>
-      <w:bookmarkEnd w:id="0"/>
+    </w:p>
+    <w:p>
+      <w:pPr>
+        <w:jc w:val="both"/>
+      </w:pPr>
+    </w:p>
+    <w:p>
+      <w:pPr>
+        <w:jc w:val="both"/>
+      </w:pPr>
+    </w:p>
+    <w:p>
+      <w:pPr>
+        <w:jc w:val="both"/>
+      </w:pPr>
     </w:p>
     <w:sectPr>
       <w:pgSz w:w="12240" w:h="15840"/>

</xml_diff>

<commit_message>
update user guid: Note that Cho's model only work on ideal beta sheet
</commit_message>
<xml_diff>
--- a/COSMOSS user guide.docx
+++ b/COSMOSS user guide.docx
@@ -84,7 +84,39 @@
           <w:rFonts w:ascii="Helvetica Neue" w:hAnsi="Helvetica Neue" w:cs="Helvetica Neue"/>
           <w:bCs/>
         </w:rPr>
-        <w:t xml:space="preserve"> Coupled OScillator MOdel Spectrum Simulator</w:t>
+        <w:t xml:space="preserve"> Coupled </w:t>
+      </w:r>
+      <w:proofErr w:type="spellStart"/>
+      <w:r>
+        <w:rPr>
+          <w:rFonts w:ascii="Helvetica Neue" w:hAnsi="Helvetica Neue" w:cs="Helvetica Neue"/>
+          <w:bCs/>
+        </w:rPr>
+        <w:t>OScillator</w:t>
+      </w:r>
+      <w:proofErr w:type="spellEnd"/>
+      <w:r>
+        <w:rPr>
+          <w:rFonts w:ascii="Helvetica Neue" w:hAnsi="Helvetica Neue" w:cs="Helvetica Neue"/>
+          <w:bCs/>
+        </w:rPr>
+        <w:t xml:space="preserve"> </w:t>
+      </w:r>
+      <w:proofErr w:type="spellStart"/>
+      <w:r>
+        <w:rPr>
+          <w:rFonts w:ascii="Helvetica Neue" w:hAnsi="Helvetica Neue" w:cs="Helvetica Neue"/>
+          <w:bCs/>
+        </w:rPr>
+        <w:t>MOdel</w:t>
+      </w:r>
+      <w:proofErr w:type="spellEnd"/>
+      <w:r>
+        <w:rPr>
+          <w:rFonts w:ascii="Helvetica Neue" w:hAnsi="Helvetica Neue" w:cs="Helvetica Neue"/>
+          <w:bCs/>
+        </w:rPr>
+        <w:t xml:space="preserve"> Spectrum Simulator</w:t>
       </w:r>
       <w:r>
         <w:rPr>
@@ -143,7 +175,23 @@
           <w:rFonts w:ascii="Helvetica Neue" w:hAnsi="Helvetica Neue" w:cs="Helvetica Neue"/>
           <w:bCs/>
         </w:rPr>
-        <w:t xml:space="preserve">molecule structure, this Matlab code can generates different kinds of </w:t>
+        <w:t xml:space="preserve">molecule structure, this </w:t>
+      </w:r>
+      <w:proofErr w:type="spellStart"/>
+      <w:r>
+        <w:rPr>
+          <w:rFonts w:ascii="Helvetica Neue" w:hAnsi="Helvetica Neue" w:cs="Helvetica Neue"/>
+          <w:bCs/>
+        </w:rPr>
+        <w:t>Matlab</w:t>
+      </w:r>
+      <w:proofErr w:type="spellEnd"/>
+      <w:r>
+        <w:rPr>
+          <w:rFonts w:ascii="Helvetica Neue" w:hAnsi="Helvetica Neue" w:cs="Helvetica Neue"/>
+          <w:bCs/>
+        </w:rPr>
+        <w:t xml:space="preserve"> code can generates different kinds of </w:t>
       </w:r>
       <w:r>
         <w:rPr>
@@ -197,14 +245,23 @@
           <w:rFonts w:ascii="Helvetica Neue" w:hAnsi="Helvetica Neue" w:cs="Helvetica Neue"/>
           <w:bCs/>
         </w:rPr>
-        <w:t>1. Fourier Transfor</w:t>
-      </w:r>
-      <w:r>
-        <w:rPr>
-          <w:rFonts w:ascii="Helvetica Neue" w:hAnsi="Helvetica Neue" w:cs="Helvetica Neue"/>
-          <w:bCs/>
-        </w:rPr>
-        <w:t>m Infared spectrum (FTIR)</w:t>
+        <w:t xml:space="preserve">1. Fourier Transform </w:t>
+      </w:r>
+      <w:proofErr w:type="spellStart"/>
+      <w:r>
+        <w:rPr>
+          <w:rFonts w:ascii="Helvetica Neue" w:hAnsi="Helvetica Neue" w:cs="Helvetica Neue"/>
+          <w:bCs/>
+        </w:rPr>
+        <w:t>Infared</w:t>
+      </w:r>
+      <w:proofErr w:type="spellEnd"/>
+      <w:r>
+        <w:rPr>
+          <w:rFonts w:ascii="Helvetica Neue" w:hAnsi="Helvetica Neue" w:cs="Helvetica Neue"/>
+          <w:bCs/>
+        </w:rPr>
+        <w:t xml:space="preserve"> spectrum (FTIR)</w:t>
       </w:r>
     </w:p>
     <w:p>
@@ -242,14 +299,39 @@
           <w:rFonts w:ascii="Helvetica Neue" w:hAnsi="Helvetica Neue" w:cs="Helvetica Neue"/>
           <w:bCs/>
         </w:rPr>
-        <w:t>3. Two dimention</w:t>
-      </w:r>
-      <w:r>
-        <w:rPr>
-          <w:rFonts w:ascii="Helvetica Neue" w:hAnsi="Helvetica Neue" w:cs="Helvetica Neue"/>
-          <w:bCs/>
-        </w:rPr>
-        <w:t>al Infared spectrum (2DIR)</w:t>
+        <w:t xml:space="preserve">3. Two </w:t>
+      </w:r>
+      <w:proofErr w:type="spellStart"/>
+      <w:r>
+        <w:rPr>
+          <w:rFonts w:ascii="Helvetica Neue" w:hAnsi="Helvetica Neue" w:cs="Helvetica Neue"/>
+          <w:bCs/>
+        </w:rPr>
+        <w:t>dimentional</w:t>
+      </w:r>
+      <w:proofErr w:type="spellEnd"/>
+      <w:r>
+        <w:rPr>
+          <w:rFonts w:ascii="Helvetica Neue" w:hAnsi="Helvetica Neue" w:cs="Helvetica Neue"/>
+          <w:bCs/>
+        </w:rPr>
+        <w:t xml:space="preserve"> </w:t>
+      </w:r>
+      <w:proofErr w:type="spellStart"/>
+      <w:r>
+        <w:rPr>
+          <w:rFonts w:ascii="Helvetica Neue" w:hAnsi="Helvetica Neue" w:cs="Helvetica Neue"/>
+          <w:bCs/>
+        </w:rPr>
+        <w:t>Infared</w:t>
+      </w:r>
+      <w:proofErr w:type="spellEnd"/>
+      <w:r>
+        <w:rPr>
+          <w:rFonts w:ascii="Helvetica Neue" w:hAnsi="Helvetica Neue" w:cs="Helvetica Neue"/>
+          <w:bCs/>
+        </w:rPr>
+        <w:t xml:space="preserve"> spectrum (2DIR)</w:t>
       </w:r>
     </w:p>
     <w:p>
@@ -268,14 +350,23 @@
           <w:rFonts w:ascii="Helvetica Neue" w:hAnsi="Helvetica Neue" w:cs="Helvetica Neue"/>
           <w:bCs/>
         </w:rPr>
-        <w:t>4. Two dimentional Sum-Frequency</w:t>
-      </w:r>
-      <w:r>
-        <w:rPr>
-          <w:rFonts w:ascii="Helvetica Neue" w:hAnsi="Helvetica Neue" w:cs="Helvetica Neue"/>
-          <w:bCs/>
-        </w:rPr>
-        <w:t xml:space="preserve"> Generation spectrum (2DSFG)</w:t>
+        <w:t xml:space="preserve">4. Two </w:t>
+      </w:r>
+      <w:proofErr w:type="spellStart"/>
+      <w:r>
+        <w:rPr>
+          <w:rFonts w:ascii="Helvetica Neue" w:hAnsi="Helvetica Neue" w:cs="Helvetica Neue"/>
+          <w:bCs/>
+        </w:rPr>
+        <w:t>dimentional</w:t>
+      </w:r>
+      <w:proofErr w:type="spellEnd"/>
+      <w:r>
+        <w:rPr>
+          <w:rFonts w:ascii="Helvetica Neue" w:hAnsi="Helvetica Neue" w:cs="Helvetica Neue"/>
+          <w:bCs/>
+        </w:rPr>
+        <w:t xml:space="preserve"> Sum-Frequency Generation spectrum (2DSFG)</w:t>
       </w:r>
     </w:p>
     <w:p>
@@ -358,8 +449,17 @@
           <w:rFonts w:ascii="Helvetica Neue" w:hAnsi="Helvetica Neue" w:cs="Helvetica Neue"/>
           <w:bCs/>
         </w:rPr>
-        <w:t>al Betasheet</w:t>
-      </w:r>
+        <w:t xml:space="preserve">al </w:t>
+      </w:r>
+      <w:proofErr w:type="spellStart"/>
+      <w:r>
+        <w:rPr>
+          <w:rFonts w:ascii="Helvetica Neue" w:hAnsi="Helvetica Neue" w:cs="Helvetica Neue"/>
+          <w:bCs/>
+        </w:rPr>
+        <w:t>Betasheet</w:t>
+      </w:r>
+      <w:proofErr w:type="spellEnd"/>
     </w:p>
     <w:p>
       <w:pPr>
@@ -438,8 +538,17 @@
           <w:rFonts w:ascii="Helvetica Neue" w:hAnsi="Helvetica Neue" w:cs="Helvetica Neue"/>
           <w:bCs/>
         </w:rPr>
-        <w:t>ase check sub-function in MoleculeConstruction</w:t>
-      </w:r>
+        <w:t xml:space="preserve">ase check sub-function in </w:t>
+      </w:r>
+      <w:proofErr w:type="spellStart"/>
+      <w:r>
+        <w:rPr>
+          <w:rFonts w:ascii="Helvetica Neue" w:hAnsi="Helvetica Neue" w:cs="Helvetica Neue"/>
+          <w:bCs/>
+        </w:rPr>
+        <w:t>MoleculeConstruction</w:t>
+      </w:r>
+      <w:proofErr w:type="spellEnd"/>
       <w:r>
         <w:rPr>
           <w:rFonts w:ascii="Helvetica Neue" w:hAnsi="Helvetica Neue" w:cs="Helvetica Neue"/>
@@ -497,7 +606,55 @@
           <w:rFonts w:ascii="Helvetica Neue" w:hAnsi="Helvetica Neue" w:cs="Helvetica Neue"/>
           <w:bCs/>
         </w:rPr>
-        <w:t xml:space="preserve"> download it into your Matlab path and excute COSMOSS.m.</w:t>
+        <w:t xml:space="preserve"> download it into your </w:t>
+      </w:r>
+      <w:proofErr w:type="spellStart"/>
+      <w:r>
+        <w:rPr>
+          <w:rFonts w:ascii="Helvetica Neue" w:hAnsi="Helvetica Neue" w:cs="Helvetica Neue"/>
+          <w:bCs/>
+        </w:rPr>
+        <w:t>Matlab</w:t>
+      </w:r>
+      <w:proofErr w:type="spellEnd"/>
+      <w:r>
+        <w:rPr>
+          <w:rFonts w:ascii="Helvetica Neue" w:hAnsi="Helvetica Neue" w:cs="Helvetica Neue"/>
+          <w:bCs/>
+        </w:rPr>
+        <w:t xml:space="preserve"> path and </w:t>
+      </w:r>
+      <w:proofErr w:type="spellStart"/>
+      <w:r>
+        <w:rPr>
+          <w:rFonts w:ascii="Helvetica Neue" w:hAnsi="Helvetica Neue" w:cs="Helvetica Neue"/>
+          <w:bCs/>
+        </w:rPr>
+        <w:t>excute</w:t>
+      </w:r>
+      <w:proofErr w:type="spellEnd"/>
+      <w:r>
+        <w:rPr>
+          <w:rFonts w:ascii="Helvetica Neue" w:hAnsi="Helvetica Neue" w:cs="Helvetica Neue"/>
+          <w:bCs/>
+        </w:rPr>
+        <w:t xml:space="preserve"> </w:t>
+      </w:r>
+      <w:proofErr w:type="spellStart"/>
+      <w:r>
+        <w:rPr>
+          <w:rFonts w:ascii="Helvetica Neue" w:hAnsi="Helvetica Neue" w:cs="Helvetica Neue"/>
+          <w:bCs/>
+        </w:rPr>
+        <w:t>COSMOSS.m</w:t>
+      </w:r>
+      <w:proofErr w:type="spellEnd"/>
+      <w:r>
+        <w:rPr>
+          <w:rFonts w:ascii="Helvetica Neue" w:hAnsi="Helvetica Neue" w:cs="Helvetica Neue"/>
+          <w:bCs/>
+        </w:rPr>
+        <w:t>.</w:t>
       </w:r>
     </w:p>
     <w:p>
@@ -734,14 +891,7 @@
           <w:rFonts w:ascii="Helvetica Neue" w:hAnsi="Helvetica Neue" w:cs="Helvetica Neue"/>
           <w:bCs/>
         </w:rPr>
-        <w:t>--------------------------</w:t>
-      </w:r>
-      <w:r>
-        <w:rPr>
-          <w:rFonts w:ascii="Helvetica Neue" w:hAnsi="Helvetica Neue" w:cs="Helvetica Neue"/>
-          <w:bCs/>
-        </w:rPr>
-        <w:t>--------</w:t>
+        <w:t>----------------------------------</w:t>
       </w:r>
     </w:p>
     <w:p>
@@ -846,13 +996,41 @@
         <w:rPr>
           <w:rFonts w:ascii="Helvetica Neue" w:hAnsi="Helvetica Neue" w:cs="Helvetica Neue"/>
         </w:rPr>
-        <w:t xml:space="preserve">   </w:t>
-      </w:r>
-      <w:r>
-        <w:rPr>
-          <w:rFonts w:ascii="Helvetica Neue" w:hAnsi="Helvetica Neue" w:cs="Helvetica Neue"/>
-        </w:rPr>
-        <w:t>: Spectrum simulation (COSMOSS.m)</w:t>
+        <w:t xml:space="preserve"> </w:t>
+      </w:r>
+      <w:proofErr w:type="gramStart"/>
+      <w:r>
+        <w:rPr>
+          <w:rFonts w:ascii="Helvetica Neue" w:hAnsi="Helvetica Neue" w:cs="Helvetica Neue"/>
+        </w:rPr>
+        <w:t xml:space="preserve">  </w:t>
+      </w:r>
+      <w:r>
+        <w:rPr>
+          <w:rFonts w:ascii="Helvetica Neue" w:hAnsi="Helvetica Neue" w:cs="Helvetica Neue"/>
+        </w:rPr>
+        <w:t>:</w:t>
+      </w:r>
+      <w:proofErr w:type="gramEnd"/>
+      <w:r>
+        <w:rPr>
+          <w:rFonts w:ascii="Helvetica Neue" w:hAnsi="Helvetica Neue" w:cs="Helvetica Neue"/>
+        </w:rPr>
+        <w:t xml:space="preserve"> Spectrum simulation (</w:t>
+      </w:r>
+      <w:proofErr w:type="spellStart"/>
+      <w:r>
+        <w:rPr>
+          <w:rFonts w:ascii="Helvetica Neue" w:hAnsi="Helvetica Neue" w:cs="Helvetica Neue"/>
+        </w:rPr>
+        <w:t>COSMOSS.m</w:t>
+      </w:r>
+      <w:proofErr w:type="spellEnd"/>
+      <w:r>
+        <w:rPr>
+          <w:rFonts w:ascii="Helvetica Neue" w:hAnsi="Helvetica Neue" w:cs="Helvetica Neue"/>
+        </w:rPr>
+        <w:t>)</w:t>
       </w:r>
     </w:p>
     <w:p>
@@ -876,6 +1054,7 @@
           <w:rFonts w:ascii="Helvetica Neue" w:hAnsi="Helvetica Neue" w:cs="Helvetica Neue"/>
         </w:rPr>
       </w:pPr>
+      <w:proofErr w:type="gramStart"/>
       <w:r>
         <w:rPr>
           <w:rFonts w:ascii="Helvetica Neue" w:hAnsi="Helvetica Neue" w:cs="Helvetica Neue"/>
@@ -892,7 +1071,28 @@
         <w:rPr>
           <w:rFonts w:ascii="Helvetica Neue" w:hAnsi="Helvetica Neue" w:cs="Helvetica Neue"/>
         </w:rPr>
-        <w:t>: Molecule construction (Model_XXX.m)</w:t>
+        <w:t>:</w:t>
+      </w:r>
+      <w:proofErr w:type="gramEnd"/>
+      <w:r>
+        <w:rPr>
+          <w:rFonts w:ascii="Helvetica Neue" w:hAnsi="Helvetica Neue" w:cs="Helvetica Neue"/>
+        </w:rPr>
+        <w:t xml:space="preserve"> Molecule construction (</w:t>
+      </w:r>
+      <w:proofErr w:type="spellStart"/>
+      <w:r>
+        <w:rPr>
+          <w:rFonts w:ascii="Helvetica Neue" w:hAnsi="Helvetica Neue" w:cs="Helvetica Neue"/>
+        </w:rPr>
+        <w:t>Model_XXX.m</w:t>
+      </w:r>
+      <w:proofErr w:type="spellEnd"/>
+      <w:r>
+        <w:rPr>
+          <w:rFonts w:ascii="Helvetica Neue" w:hAnsi="Helvetica Neue" w:cs="Helvetica Neue"/>
+        </w:rPr>
+        <w:t>)</w:t>
       </w:r>
     </w:p>
     <w:p>
@@ -920,7 +1120,21 @@
         <w:rPr>
           <w:rFonts w:ascii="Helvetica Neue" w:hAnsi="Helvetica Neue" w:cs="Helvetica Neue"/>
         </w:rPr>
-        <w:t>Modes: Mode Visualization (Plot_Mode.m)</w:t>
+        <w:t>Modes: Mode Visualization (</w:t>
+      </w:r>
+      <w:proofErr w:type="spellStart"/>
+      <w:r>
+        <w:rPr>
+          <w:rFonts w:ascii="Helvetica Neue" w:hAnsi="Helvetica Neue" w:cs="Helvetica Neue"/>
+        </w:rPr>
+        <w:t>Plot_Mode.m</w:t>
+      </w:r>
+      <w:proofErr w:type="spellEnd"/>
+      <w:r>
+        <w:rPr>
+          <w:rFonts w:ascii="Helvetica Neue" w:hAnsi="Helvetica Neue" w:cs="Helvetica Neue"/>
+        </w:rPr>
+        <w:t>)</w:t>
       </w:r>
     </w:p>
     <w:p>
@@ -952,7 +1166,21 @@
         <w:rPr>
           <w:rFonts w:ascii="Helvetica Neue" w:hAnsi="Helvetica Neue" w:cs="Helvetica Neue"/>
         </w:rPr>
-        <w:t xml:space="preserve">The working flow start from initiating COSMOSS.m that bring up the Main GUI. Then select a molecule construction model, which will bring up a molecule construction GUI. Using the Model GUI to </w:t>
+        <w:t xml:space="preserve">The working flow start from initiating </w:t>
+      </w:r>
+      <w:proofErr w:type="spellStart"/>
+      <w:r>
+        <w:rPr>
+          <w:rFonts w:ascii="Helvetica Neue" w:hAnsi="Helvetica Neue" w:cs="Helvetica Neue"/>
+        </w:rPr>
+        <w:t>COSMOSS.m</w:t>
+      </w:r>
+      <w:proofErr w:type="spellEnd"/>
+      <w:r>
+        <w:rPr>
+          <w:rFonts w:ascii="Helvetica Neue" w:hAnsi="Helvetica Neue" w:cs="Helvetica Neue"/>
+        </w:rPr>
+        <w:t xml:space="preserve"> that bring up the Main GUI. Then select a molecule construction model, which will bring up a molecule construction GUI. Using the Model GUI to </w:t>
       </w:r>
       <w:r>
         <w:rPr>
@@ -1000,7 +1228,21 @@
         <w:rPr>
           <w:rFonts w:ascii="Helvetica Neue" w:hAnsi="Helvetica Neue" w:cs="Helvetica Neue"/>
         </w:rPr>
-        <w:t xml:space="preserve"> can bring up the third GUI Plot_Mode.m by clicking the Plot Mode button on Model GUI. Once the mode visualization</w:t>
+        <w:t xml:space="preserve"> can bring up the third GUI </w:t>
+      </w:r>
+      <w:proofErr w:type="spellStart"/>
+      <w:r>
+        <w:rPr>
+          <w:rFonts w:ascii="Helvetica Neue" w:hAnsi="Helvetica Neue" w:cs="Helvetica Neue"/>
+        </w:rPr>
+        <w:t>Plot_Mode.m</w:t>
+      </w:r>
+      <w:proofErr w:type="spellEnd"/>
+      <w:r>
+        <w:rPr>
+          <w:rFonts w:ascii="Helvetica Neue" w:hAnsi="Helvetica Neue" w:cs="Helvetica Neue"/>
+        </w:rPr>
+        <w:t xml:space="preserve"> by clicking the Plot Mode button on Model GUI. Once the mode visualization</w:t>
       </w:r>
       <w:r>
         <w:rPr>
@@ -1092,7 +1334,31 @@
         <w:jc w:val="both"/>
       </w:pPr>
       <w:r>
-        <w:t xml:space="preserve">There are 4 coupling models in COSMOSS: TDC, NN_Mix_TDC_betasheet, Cho_PB, Cho_APB. The TDC model stand for transition dipole </w:t>
+        <w:t xml:space="preserve">There are 4 coupling models in COSMOSS: TDC, </w:t>
+      </w:r>
+      <w:proofErr w:type="spellStart"/>
+      <w:r>
+        <w:t>NN_Mix_TDC_betasheet</w:t>
+      </w:r>
+      <w:proofErr w:type="spellEnd"/>
+      <w:r>
+        <w:t xml:space="preserve">, </w:t>
+      </w:r>
+      <w:proofErr w:type="spellStart"/>
+      <w:r>
+        <w:t>Cho_PB</w:t>
+      </w:r>
+      <w:proofErr w:type="spellEnd"/>
+      <w:r>
+        <w:t xml:space="preserve">, </w:t>
+      </w:r>
+      <w:proofErr w:type="spellStart"/>
+      <w:r>
+        <w:t>Cho_APB</w:t>
+      </w:r>
+      <w:proofErr w:type="spellEnd"/>
+      <w:r>
+        <w:t xml:space="preserve">. The TDC model stand for transition dipole </w:t>
       </w:r>
       <w:r>
         <w:t>coupling. This model works</w:t>
@@ -1102,6 +1368,9 @@
       </w:r>
       <m:oMath>
         <m:r>
+          <m:rPr>
+            <m:sty m:val="p"/>
+          </m:rPr>
           <w:rPr>
             <w:rFonts w:ascii="Cambria Math" w:hAnsi="Cambria Math"/>
           </w:rPr>
@@ -1128,7 +1397,15 @@
         <w:jc w:val="both"/>
       </w:pPr>
       <w:r>
-        <w:t>For betasheet simulation, Cho’s group published a coupling map base on quantum simulation</w:t>
+        <w:t xml:space="preserve">For </w:t>
+      </w:r>
+      <w:proofErr w:type="spellStart"/>
+      <w:r>
+        <w:t>betasheet</w:t>
+      </w:r>
+      <w:proofErr w:type="spellEnd"/>
+      <w:r>
+        <w:t xml:space="preserve"> simulation, Cho’s group published a coupling map base on quantum simulation</w:t>
       </w:r>
       <w:r>
         <w:fldChar w:fldCharType="begin"/>
@@ -1150,69 +1427,44 @@
         <w:fldChar w:fldCharType="end"/>
       </w:r>
       <w:r>
-        <w:t>. This map is also included in COSMOSS for benchmark and comparison. The PB refers to parallel betasheet while the APB is the antiparallel one. This map is extracted from an ideal betasheet structure.</w:t>
-      </w:r>
-    </w:p>
-    <w:p>
-      <w:pPr>
-        <w:jc w:val="both"/>
-      </w:pPr>
-    </w:p>
-    <w:p>
-      <w:pPr>
-        <w:tabs>
-          <w:tab w:val="left" w:pos="3811"/>
-        </w:tabs>
-        <w:jc w:val="both"/>
+        <w:t xml:space="preserve">. This map is also included in COSMOSS for benchmark and comparison. The PB refers to parallel </w:t>
+      </w:r>
+      <w:proofErr w:type="spellStart"/>
+      <w:r>
+        <w:t>betasheet</w:t>
+      </w:r>
+      <w:proofErr w:type="spellEnd"/>
+      <w:r>
+        <w:t xml:space="preserve"> while the APB is the antiparallel one. This map is extracted fr</w:t>
+      </w:r>
+      <w:r>
+        <w:t xml:space="preserve">om an ideal </w:t>
+      </w:r>
+      <w:proofErr w:type="spellStart"/>
+      <w:r>
+        <w:t>betasheet</w:t>
+      </w:r>
+      <w:proofErr w:type="spellEnd"/>
+      <w:r>
+        <w:t xml:space="preserve"> structure and thus can </w:t>
+      </w:r>
+      <w:r>
         <w:rPr>
           <w:b/>
         </w:rPr>
-      </w:pPr>
-      <w:r>
-        <w:rPr>
-          <w:b/>
-        </w:rPr>
-        <w:t>Simulation of Isotope labeling</w:t>
-      </w:r>
-      <w:r>
-        <w:rPr>
-          <w:b/>
-        </w:rPr>
-        <w:tab/>
-      </w:r>
-    </w:p>
-    <w:p>
-      <w:pPr>
-        <w:jc w:val="both"/>
-      </w:pPr>
-      <w:r>
-        <w:t>The isotope labeling is assigned in Model GUI. To simulate isotope labeling, you can designate the labeled local mode frequency in “labeled Freq” and which mode is labeled in “Labeling Index”. Here’s an example for a 3 strands ideal betasheet with 6 residues per strand. If the isotope labeled sit on the fourth amino acid of each strand, then the “Labeling Index” will be: 4, 10, 16.</w:t>
-      </w:r>
-    </w:p>
-    <w:p>
-      <w:pPr>
-        <w:jc w:val="both"/>
-      </w:pPr>
-    </w:p>
-    <w:p>
-      <w:pPr>
-        <w:jc w:val="both"/>
-      </w:pPr>
-    </w:p>
-    <w:p>
-      <w:pPr>
-        <w:jc w:val="both"/>
-      </w:pPr>
-    </w:p>
-    <w:p>
-      <w:pPr>
-        <w:jc w:val="both"/>
-      </w:pPr>
-    </w:p>
-    <w:p>
-      <w:pPr>
-        <w:jc w:val="both"/>
-      </w:pPr>
+        <w:t>only</w:t>
+      </w:r>
+      <w:r>
+        <w:t xml:space="preserve"> be used in ideal </w:t>
+      </w:r>
+      <w:proofErr w:type="spellStart"/>
+      <w:r>
+        <w:t>betasheet</w:t>
+      </w:r>
+      <w:proofErr w:type="spellEnd"/>
+      <w:r>
+        <w:t xml:space="preserve"> model. </w:t>
+      </w:r>
     </w:p>
     <w:p>
       <w:pPr>
@@ -1220,6 +1472,83 @@
       </w:pPr>
       <w:bookmarkStart w:id="0" w:name="_GoBack"/>
       <w:bookmarkEnd w:id="0"/>
+    </w:p>
+    <w:p>
+      <w:pPr>
+        <w:tabs>
+          <w:tab w:val="left" w:pos="3811"/>
+        </w:tabs>
+        <w:jc w:val="both"/>
+        <w:rPr>
+          <w:b/>
+        </w:rPr>
+      </w:pPr>
+      <w:r>
+        <w:rPr>
+          <w:b/>
+        </w:rPr>
+        <w:t>Simulation of Isotope labeling</w:t>
+      </w:r>
+      <w:r>
+        <w:rPr>
+          <w:b/>
+        </w:rPr>
+        <w:tab/>
+      </w:r>
+    </w:p>
+    <w:p>
+      <w:pPr>
+        <w:jc w:val="both"/>
+      </w:pPr>
+      <w:r>
+        <w:t xml:space="preserve">The isotope labeling is assigned in Model GUI. To simulate isotope labeling, you can designate the labeled local mode frequency in “labeled </w:t>
+      </w:r>
+      <w:proofErr w:type="spellStart"/>
+      <w:r>
+        <w:t>Freq</w:t>
+      </w:r>
+      <w:proofErr w:type="spellEnd"/>
+      <w:r>
+        <w:t xml:space="preserve">” and which mode is labeled in “Labeling Index”. Here’s an example for a 3 strands ideal </w:t>
+      </w:r>
+      <w:proofErr w:type="spellStart"/>
+      <w:r>
+        <w:t>betasheet</w:t>
+      </w:r>
+      <w:proofErr w:type="spellEnd"/>
+      <w:r>
+        <w:t xml:space="preserve"> with 6 residues per strand. If the isotope labeled sit on the fourth amino acid of each strand, then the “Labeling Index” will be: 4, 10, 16.</w:t>
+      </w:r>
+    </w:p>
+    <w:p>
+      <w:pPr>
+        <w:jc w:val="both"/>
+      </w:pPr>
+    </w:p>
+    <w:p>
+      <w:pPr>
+        <w:jc w:val="both"/>
+      </w:pPr>
+    </w:p>
+    <w:p>
+      <w:pPr>
+        <w:jc w:val="both"/>
+      </w:pPr>
+    </w:p>
+    <w:p>
+      <w:pPr>
+        <w:jc w:val="both"/>
+      </w:pPr>
+    </w:p>
+    <w:p>
+      <w:pPr>
+        <w:jc w:val="both"/>
+      </w:pPr>
+    </w:p>
+    <w:p>
+      <w:pPr>
+        <w:jc w:val="both"/>
+      </w:pPr>
     </w:p>
     <w:p>
       <w:pPr>
@@ -1445,7 +1774,7 @@
     </w:rPrDefault>
     <w:pPrDefault/>
   </w:docDefaults>
-  <w:latentStyles w:defLockedState="0" w:defUIPriority="99" w:defSemiHidden="0" w:defUnhideWhenUsed="0" w:defQFormat="0" w:count="381">
+  <w:latentStyles w:defLockedState="0" w:defUIPriority="99" w:defSemiHidden="0" w:defUnhideWhenUsed="0" w:defQFormat="0" w:count="380">
     <w:lsdException w:name="Normal" w:uiPriority="0" w:qFormat="1"/>
     <w:lsdException w:name="heading 1" w:uiPriority="9" w:qFormat="1"/>
     <w:lsdException w:name="heading 2" w:semiHidden="1" w:uiPriority="9" w:unhideWhenUsed="1" w:qFormat="1"/>
@@ -1551,6 +1880,7 @@
     <w:lsdException w:name="HTML Sample" w:semiHidden="1" w:unhideWhenUsed="1"/>
     <w:lsdException w:name="HTML Typewriter" w:semiHidden="1" w:unhideWhenUsed="1"/>
     <w:lsdException w:name="HTML Variable" w:semiHidden="1" w:unhideWhenUsed="1"/>
+    <w:lsdException w:name="Normal Table" w:semiHidden="1" w:unhideWhenUsed="1"/>
     <w:lsdException w:name="annotation subject" w:semiHidden="1" w:unhideWhenUsed="1"/>
     <w:lsdException w:name="No List" w:semiHidden="1" w:unhideWhenUsed="1"/>
     <w:lsdException w:name="Outline List 1" w:semiHidden="1" w:unhideWhenUsed="1"/>
@@ -1597,8 +1927,10 @@
     <w:lsdException w:name="Table Subtle 2" w:semiHidden="1" w:unhideWhenUsed="1"/>
     <w:lsdException w:name="Table Web 1" w:semiHidden="1" w:unhideWhenUsed="1"/>
     <w:lsdException w:name="Table Web 2" w:semiHidden="1" w:unhideWhenUsed="1"/>
+    <w:lsdException w:name="Table Web 3" w:semiHidden="1" w:unhideWhenUsed="1"/>
     <w:lsdException w:name="Balloon Text" w:semiHidden="1" w:unhideWhenUsed="1"/>
     <w:lsdException w:name="Table Grid" w:uiPriority="39"/>
+    <w:lsdException w:name="Table Theme" w:semiHidden="1" w:unhideWhenUsed="1"/>
     <w:lsdException w:name="Note Level 1" w:semiHidden="1" w:unhideWhenUsed="1"/>
     <w:lsdException w:name="Note Level 2" w:semiHidden="1" w:unhideWhenUsed="1"/>
     <w:lsdException w:name="Note Level 3" w:semiHidden="1" w:unhideWhenUsed="1"/>
@@ -1823,7 +2155,6 @@
     <w:lsdException w:name="List Table 5 Dark Accent 6" w:uiPriority="50"/>
     <w:lsdException w:name="List Table 6 Colorful Accent 6" w:uiPriority="51"/>
     <w:lsdException w:name="List Table 7 Colorful Accent 6" w:uiPriority="52"/>
-    <w:lsdException w:name="Mention" w:semiHidden="1" w:unhideWhenUsed="1"/>
   </w:latentStyles>
   <w:style w:type="paragraph" w:default="1" w:styleId="Normal">
     <w:name w:val="Normal"/>

</xml_diff>